<commit_message>
update informe con debug estados hasta ahora
</commit_message>
<xml_diff>
--- a/Informe/Informe.docx
+++ b/Informe/Informe.docx
@@ -904,10 +904,234 @@
         </w:rPr>
         <w:t xml:space="preserve">Debug Unit.</w:t>
       </w:r>
-      <w:r>
-        <w:rPr>
-          <w:rtl w:val="0"/>
-        </w:rPr>
+    </w:p>
+    <w:p>
+      <w:pPr>
+        <w:numPr>
+          <w:ilvl w:val="0"/>
+          <w:numId w:val="1"/>
+        </w:numPr>
+        <w:ind w:left="720" w:hanging="360"/>
+        <w:rPr>
+          <w:b w:val="1"/>
+          <w:u w:val="none"/>
+        </w:rPr>
+      </w:pPr>
+      <w:r>
+        <w:rPr>
+          <w:b w:val="1"/>
+          <w:rtl w:val="0"/>
+        </w:rPr>
+        <w:t xml:space="preserve">IFID.v: </w:t>
+      </w:r>
+      <w:r>
+        <w:rPr>
+          <w:rtl w:val="0"/>
+        </w:rPr>
+        <w:t xml:space="preserve">Es el latch que recibe la insgtruccion de la memoria de instrucciones y el los nuevos pc para la siguiente instrucción. Este latch envia estos datos a la etapa siguiente de decodificación.</w:t>
+      </w:r>
+    </w:p>
+    <w:p>
+      <w:pPr>
+        <w:rPr/>
+      </w:pPr>
+      <w:r>
+        <w:rPr>
+          <w:rtl w:val="0"/>
+        </w:rPr>
+      </w:r>
+    </w:p>
+    <w:p>
+      <w:pPr>
+        <w:rPr/>
+      </w:pPr>
+      <w:r>
+        <w:rPr>
+          <w:rtl w:val="0"/>
+        </w:rPr>
+      </w:r>
+    </w:p>
+    <w:p>
+      <w:pPr>
+        <w:rPr>
+          <w:b w:val="1"/>
+          <w:u w:val="single"/>
+        </w:rPr>
+      </w:pPr>
+      <w:r>
+        <w:rPr>
+          <w:b w:val="1"/>
+          <w:u w:val="single"/>
+          <w:rtl w:val="0"/>
+        </w:rPr>
+        <w:t xml:space="preserve">Unidad de Debug</w:t>
+      </w:r>
+    </w:p>
+    <w:p>
+      <w:pPr>
+        <w:rPr>
+          <w:b w:val="1"/>
+          <w:u w:val="single"/>
+        </w:rPr>
+      </w:pPr>
+      <w:r>
+        <w:rPr>
+          <w:rtl w:val="0"/>
+        </w:rPr>
+      </w:r>
+    </w:p>
+    <w:p>
+      <w:pPr>
+        <w:rPr/>
+      </w:pPr>
+      <w:r>
+        <w:rPr>
+          <w:rtl w:val="0"/>
+        </w:rPr>
+        <w:t xml:space="preserve">Este módulo es uno de los más importantes ya que nos permite enviar datos desde la pc a nuestro mips. Desde la PC voy a poder enviar mediante un código las instrucciones que se cargan inicialmente en la memoria de instrucciones. </w:t>
+      </w:r>
+    </w:p>
+    <w:p>
+      <w:pPr>
+        <w:rPr/>
+      </w:pPr>
+      <w:r>
+        <w:rPr>
+          <w:rtl w:val="0"/>
+        </w:rPr>
+        <w:t xml:space="preserve">Es por eso que la comunicación se realiza mediante UART como la aprendida en el trabajo práctico anterior. Mediante este módulo y el módulo UART establecemos una comunicacion bidireccional que consta de diferentes etapas ya que se desarrolla siguiendo el concepto de máquinas de estados.</w:t>
+      </w:r>
+    </w:p>
+    <w:p>
+      <w:pPr>
+        <w:rPr/>
+      </w:pPr>
+      <w:r>
+        <w:rPr>
+          <w:rtl w:val="0"/>
+        </w:rPr>
+      </w:r>
+    </w:p>
+    <w:p>
+      <w:pPr>
+        <w:rPr/>
+      </w:pPr>
+      <w:r>
+        <w:rPr>
+          <w:b w:val="1"/>
+          <w:rtl w:val="0"/>
+        </w:rPr>
+        <w:t xml:space="preserve">IDLE: </w:t>
+      </w:r>
+      <w:r>
+        <w:rPr>
+          <w:rtl w:val="0"/>
+        </w:rPr>
+        <w:t xml:space="preserve">Es el estado por default e inicial. Aquí la Unidad de Debug queda a la espera de recibir un dato que le indique a qué estado debe avanzar, dependiendo de ello es cómo va actuar el mips.</w:t>
+      </w:r>
+    </w:p>
+    <w:p>
+      <w:pPr>
+        <w:rPr/>
+      </w:pPr>
+      <w:r>
+        <w:rPr>
+          <w:rtl w:val="0"/>
+        </w:rPr>
+        <w:t xml:space="preserve">Para la primera etapa de carga de instrucciones, este estado espera un carácter como binario que indique la carga de instrucciones. De suceder esta acción, se asigna un nuevo estado denominado </w:t>
+      </w:r>
+      <w:r>
+        <w:rPr>
+          <w:i w:val="1"/>
+          <w:rtl w:val="0"/>
+        </w:rPr>
+        <w:t xml:space="preserve">ENABLE LOAD INSTR </w:t>
+      </w:r>
+      <w:r>
+        <w:rPr>
+          <w:rtl w:val="0"/>
+        </w:rPr>
+        <w:t xml:space="preserve">que como su nombre indica habilita la carga de instrucciones proveniente del código ejecutando en nuestra terminal de usuario. </w:t>
+      </w:r>
+    </w:p>
+    <w:p>
+      <w:pPr>
+        <w:rPr/>
+      </w:pPr>
+      <w:r>
+        <w:rPr>
+          <w:rtl w:val="0"/>
+        </w:rPr>
+      </w:r>
+    </w:p>
+    <w:p>
+      <w:pPr>
+        <w:rPr/>
+      </w:pPr>
+      <w:r>
+        <w:rPr>
+          <w:b w:val="1"/>
+          <w:rtl w:val="0"/>
+        </w:rPr>
+        <w:t xml:space="preserve">ENABLE_LOAD_INSTR: </w:t>
+      </w:r>
+      <w:r>
+        <w:rPr>
+          <w:rtl w:val="0"/>
+        </w:rPr>
+        <w:t xml:space="preserve">Aquí voy a recibir instrucciones y voy a ir dato completo para enviar a la memoria de instrucciones. Se irán concatenando los datos de 8 bits recibidos por la uart. Este estado se complementa con los siguientes: </w:t>
+      </w:r>
+      <w:r>
+        <w:rPr>
+          <w:b w:val="1"/>
+          <w:i w:val="1"/>
+          <w:rtl w:val="0"/>
+        </w:rPr>
+        <w:t xml:space="preserve">PREPARE_INSTRUCT </w:t>
+      </w:r>
+      <w:r>
+        <w:rPr>
+          <w:rtl w:val="0"/>
+        </w:rPr>
+        <w:t xml:space="preserve">que se encarga de ir chequeando si ya se tienen los 32 bits de la instrucción para poder enviar o esperar datos desde la pc aun. </w:t>
+      </w:r>
+    </w:p>
+    <w:p>
+      <w:pPr>
+        <w:rPr/>
+      </w:pPr>
+      <w:r>
+        <w:rPr>
+          <w:rtl w:val="0"/>
+        </w:rPr>
+        <w:t xml:space="preserve">Si ya se recibieron los 4 bytes de la instrucción que estoy intentado cargar desde el código el  estado </w:t>
+      </w:r>
+      <w:r>
+        <w:rPr>
+          <w:b w:val="1"/>
+          <w:i w:val="1"/>
+          <w:rtl w:val="0"/>
+        </w:rPr>
+        <w:t xml:space="preserve">WAIT_DATA_INSTR </w:t>
+      </w:r>
+      <w:r>
+        <w:rPr>
+          <w:rtl w:val="0"/>
+        </w:rPr>
+        <w:t xml:space="preserve">verifica si la instrucción corresponde a un </w:t>
+      </w:r>
+      <w:r>
+        <w:rPr>
+          <w:i w:val="1"/>
+          <w:rtl w:val="0"/>
+        </w:rPr>
+        <w:t xml:space="preserve">halt</w:t>
+      </w:r>
+      <w:r>
+        <w:rPr>
+          <w:rtl w:val="0"/>
+        </w:rPr>
+        <w:t xml:space="preserve"> siendo la última instrucción de carga y en este caso volvemos a un estado IDLE a la espera de un modo de ejecución o se incrementa la posición a la cual vamos a colocar la instrucción en la memoria y se regresa a este estado original descripto.</w:t>
       </w:r>
     </w:p>
     <w:p>

</xml_diff>